<commit_message>
Design Document + RASD Revision added to Delivery folder
PDFs with bookmarks
</commit_message>
<xml_diff>
--- a/2. Design Document (working space)/RASD - Revision.docx
+++ b/2. Design Document (working space)/RASD - Revision.docx
@@ -19,7 +19,6 @@
           <w:color w:val="1F4E79" w:themeColor="accent1" w:themeShade="80"/>
           <w:sz w:val="40"/>
           <w:szCs w:val="40"/>
-          <w:lang w:val="it-IT" w:eastAsia="it-IT"/>
         </w:rPr>
         <w:drawing>
           <wp:inline distT="0" distB="0" distL="0" distR="0" wp14:anchorId="4EB531BC" wp14:editId="1841E2F3">
@@ -303,6 +302,24 @@
         </w:rPr>
         <w:t>2015/16</w:t>
       </w:r>
+      <w:r>
+        <w:rPr>
+          <w:rFonts w:ascii="Cambria" w:hAnsi="Cambria" w:cs="Cambria"/>
+          <w:color w:val="1F4E79" w:themeColor="accent1" w:themeShade="80"/>
+          <w:sz w:val="28"/>
+          <w:szCs w:val="40"/>
+        </w:rPr>
+        <w:t xml:space="preserve"> – Version 2.0</w:t>
+      </w:r>
+      <w:r>
+        <w:rPr>
+          <w:rFonts w:ascii="Cambria" w:hAnsi="Cambria" w:cs="Cambria"/>
+          <w:color w:val="1F4E79" w:themeColor="accent1" w:themeShade="80"/>
+          <w:sz w:val="28"/>
+          <w:szCs w:val="40"/>
+        </w:rPr>
+        <w:t xml:space="preserve"> (04/12/15)</w:t>
+      </w:r>
     </w:p>
     <w:p>
       <w:pPr>
@@ -321,7 +338,6 @@
           <w:color w:val="1F4E79" w:themeColor="accent1" w:themeShade="80"/>
           <w:sz w:val="28"/>
           <w:szCs w:val="40"/>
-          <w:lang w:val="it-IT" w:eastAsia="it-IT"/>
         </w:rPr>
         <w:drawing>
           <wp:inline distT="0" distB="0" distL="0" distR="0" wp14:anchorId="32AC3C1A" wp14:editId="148A714A">
@@ -640,7 +656,7 @@
         <w:rPr>
           <w:noProof/>
         </w:rPr>
-        <w:instrText xml:space="preserve"> PAGEREF _Toc434587076 \h </w:instrText>
+        <w:instrText xml:space="preserve"> PAGEREF _Toc436986228 \h </w:instrText>
       </w:r>
       <w:r>
         <w:rPr>
@@ -713,7 +729,7 @@
         <w:rPr>
           <w:noProof/>
         </w:rPr>
-        <w:instrText xml:space="preserve"> PAGEREF _Toc434587077 \h </w:instrText>
+        <w:instrText xml:space="preserve"> PAGEREF _Toc436986229 \h </w:instrText>
       </w:r>
       <w:r>
         <w:rPr>
@@ -786,7 +802,7 @@
         <w:rPr>
           <w:noProof/>
         </w:rPr>
-        <w:instrText xml:space="preserve"> PAGEREF _Toc434587078 \h </w:instrText>
+        <w:instrText xml:space="preserve"> PAGEREF _Toc436986230 \h </w:instrText>
       </w:r>
       <w:r>
         <w:rPr>
@@ -859,7 +875,7 @@
         <w:rPr>
           <w:noProof/>
         </w:rPr>
-        <w:instrText xml:space="preserve"> PAGEREF _Toc434587079 \h </w:instrText>
+        <w:instrText xml:space="preserve"> PAGEREF _Toc436986231 \h </w:instrText>
       </w:r>
       <w:r>
         <w:rPr>
@@ -932,7 +948,7 @@
         <w:rPr>
           <w:noProof/>
         </w:rPr>
-        <w:instrText xml:space="preserve"> PAGEREF _Toc434587080 \h </w:instrText>
+        <w:instrText xml:space="preserve"> PAGEREF _Toc436986232 \h </w:instrText>
       </w:r>
       <w:r>
         <w:rPr>
@@ -1005,7 +1021,7 @@
         <w:rPr>
           <w:noProof/>
         </w:rPr>
-        <w:instrText xml:space="preserve"> PAGEREF _Toc434587081 \h </w:instrText>
+        <w:instrText xml:space="preserve"> PAGEREF _Toc436986233 \h </w:instrText>
       </w:r>
       <w:r>
         <w:rPr>
@@ -1078,7 +1094,7 @@
         <w:rPr>
           <w:noProof/>
         </w:rPr>
-        <w:instrText xml:space="preserve"> PAGEREF _Toc434587082 \h </w:instrText>
+        <w:instrText xml:space="preserve"> PAGEREF _Toc436986234 \h </w:instrText>
       </w:r>
       <w:r>
         <w:rPr>
@@ -1151,7 +1167,7 @@
         <w:rPr>
           <w:noProof/>
         </w:rPr>
-        <w:instrText xml:space="preserve"> PAGEREF _Toc434587083 \h </w:instrText>
+        <w:instrText xml:space="preserve"> PAGEREF _Toc436986235 \h </w:instrText>
       </w:r>
       <w:r>
         <w:rPr>
@@ -1224,7 +1240,7 @@
         <w:rPr>
           <w:noProof/>
         </w:rPr>
-        <w:instrText xml:space="preserve"> PAGEREF _Toc434587084 \h </w:instrText>
+        <w:instrText xml:space="preserve"> PAGEREF _Toc436986236 \h </w:instrText>
       </w:r>
       <w:r>
         <w:rPr>
@@ -1297,7 +1313,7 @@
         <w:rPr>
           <w:noProof/>
         </w:rPr>
-        <w:instrText xml:space="preserve"> PAGEREF _Toc434587085 \h </w:instrText>
+        <w:instrText xml:space="preserve"> PAGEREF _Toc436986237 \h </w:instrText>
       </w:r>
       <w:r>
         <w:rPr>
@@ -1370,7 +1386,7 @@
         <w:rPr>
           <w:noProof/>
         </w:rPr>
-        <w:instrText xml:space="preserve"> PAGEREF _Toc434587086 \h </w:instrText>
+        <w:instrText xml:space="preserve"> PAGEREF _Toc436986238 \h </w:instrText>
       </w:r>
       <w:r>
         <w:rPr>
@@ -1443,7 +1459,7 @@
         <w:rPr>
           <w:noProof/>
         </w:rPr>
-        <w:instrText xml:space="preserve"> PAGEREF _Toc434587087 \h </w:instrText>
+        <w:instrText xml:space="preserve"> PAGEREF _Toc436986239 \h </w:instrText>
       </w:r>
       <w:r>
         <w:rPr>
@@ -1516,7 +1532,7 @@
         <w:rPr>
           <w:noProof/>
         </w:rPr>
-        <w:instrText xml:space="preserve"> PAGEREF _Toc434587088 \h </w:instrText>
+        <w:instrText xml:space="preserve"> PAGEREF _Toc436986240 \h </w:instrText>
       </w:r>
       <w:r>
         <w:rPr>
@@ -1589,7 +1605,7 @@
         <w:rPr>
           <w:noProof/>
         </w:rPr>
-        <w:instrText xml:space="preserve"> PAGEREF _Toc434587089 \h </w:instrText>
+        <w:instrText xml:space="preserve"> PAGEREF _Toc436986241 \h </w:instrText>
       </w:r>
       <w:r>
         <w:rPr>
@@ -1662,7 +1678,7 @@
         <w:rPr>
           <w:noProof/>
         </w:rPr>
-        <w:instrText xml:space="preserve"> PAGEREF _Toc434587090 \h </w:instrText>
+        <w:instrText xml:space="preserve"> PAGEREF _Toc436986242 \h </w:instrText>
       </w:r>
       <w:r>
         <w:rPr>
@@ -1735,7 +1751,7 @@
         <w:rPr>
           <w:noProof/>
         </w:rPr>
-        <w:instrText xml:space="preserve"> PAGEREF _Toc434587091 \h </w:instrText>
+        <w:instrText xml:space="preserve"> PAGEREF _Toc436986243 \h </w:instrText>
       </w:r>
       <w:r>
         <w:rPr>
@@ -1808,7 +1824,7 @@
         <w:rPr>
           <w:noProof/>
         </w:rPr>
-        <w:instrText xml:space="preserve"> PAGEREF _Toc434587092 \h </w:instrText>
+        <w:instrText xml:space="preserve"> PAGEREF _Toc436986244 \h </w:instrText>
       </w:r>
       <w:r>
         <w:rPr>
@@ -1881,7 +1897,7 @@
         <w:rPr>
           <w:noProof/>
         </w:rPr>
-        <w:instrText xml:space="preserve"> PAGEREF _Toc434587094 \h </w:instrText>
+        <w:instrText xml:space="preserve"> PAGEREF _Toc436986245 \h </w:instrText>
       </w:r>
       <w:r>
         <w:rPr>
@@ -1954,7 +1970,7 @@
         <w:rPr>
           <w:noProof/>
         </w:rPr>
-        <w:instrText xml:space="preserve"> PAGEREF _Toc434587095 \h </w:instrText>
+        <w:instrText xml:space="preserve"> PAGEREF _Toc436986247 \h </w:instrText>
       </w:r>
       <w:r>
         <w:rPr>
@@ -2027,7 +2043,7 @@
         <w:rPr>
           <w:noProof/>
         </w:rPr>
-        <w:instrText xml:space="preserve"> PAGEREF _Toc434587096 \h </w:instrText>
+        <w:instrText xml:space="preserve"> PAGEREF _Toc436986248 \h </w:instrText>
       </w:r>
       <w:r>
         <w:rPr>
@@ -2100,7 +2116,7 @@
         <w:rPr>
           <w:noProof/>
         </w:rPr>
-        <w:instrText xml:space="preserve"> PAGEREF _Toc434587097 \h </w:instrText>
+        <w:instrText xml:space="preserve"> PAGEREF _Toc436986249 \h </w:instrText>
       </w:r>
       <w:r>
         <w:rPr>
@@ -2173,7 +2189,7 @@
         <w:rPr>
           <w:noProof/>
         </w:rPr>
-        <w:instrText xml:space="preserve"> PAGEREF _Toc434587098 \h </w:instrText>
+        <w:instrText xml:space="preserve"> PAGEREF _Toc436986250 \h </w:instrText>
       </w:r>
       <w:r>
         <w:rPr>
@@ -2246,7 +2262,7 @@
         <w:rPr>
           <w:noProof/>
         </w:rPr>
-        <w:instrText xml:space="preserve"> PAGEREF _Toc434587099 \h </w:instrText>
+        <w:instrText xml:space="preserve"> PAGEREF _Toc436986251 \h </w:instrText>
       </w:r>
       <w:r>
         <w:rPr>
@@ -2319,7 +2335,7 @@
         <w:rPr>
           <w:noProof/>
         </w:rPr>
-        <w:instrText xml:space="preserve"> PAGEREF _Toc434587100 \h </w:instrText>
+        <w:instrText xml:space="preserve"> PAGEREF _Toc436986252 \h </w:instrText>
       </w:r>
       <w:r>
         <w:rPr>
@@ -2392,7 +2408,7 @@
         <w:rPr>
           <w:noProof/>
         </w:rPr>
-        <w:instrText xml:space="preserve"> PAGEREF _Toc434587101 \h </w:instrText>
+        <w:instrText xml:space="preserve"> PAGEREF _Toc436986253 \h </w:instrText>
       </w:r>
       <w:r>
         <w:rPr>
@@ -2409,7 +2425,7 @@
         <w:rPr>
           <w:noProof/>
         </w:rPr>
-        <w:t>61</w:t>
+        <w:t>62</w:t>
       </w:r>
       <w:r>
         <w:rPr>
@@ -2465,7 +2481,7 @@
         <w:rPr>
           <w:noProof/>
         </w:rPr>
-        <w:instrText xml:space="preserve"> PAGEREF _Toc434587102 \h </w:instrText>
+        <w:instrText xml:space="preserve"> PAGEREF _Toc436986254 \h </w:instrText>
       </w:r>
       <w:r>
         <w:rPr>
@@ -2482,7 +2498,80 @@
         <w:rPr>
           <w:noProof/>
         </w:rPr>
-        <w:t>61</w:t>
+        <w:t>62</w:t>
+      </w:r>
+      <w:r>
+        <w:rPr>
+          <w:noProof/>
+        </w:rPr>
+        <w:fldChar w:fldCharType="end"/>
+      </w:r>
+    </w:p>
+    <w:p>
+      <w:pPr>
+        <w:pStyle w:val="Sommario2"/>
+        <w:tabs>
+          <w:tab w:val="left" w:pos="880"/>
+          <w:tab w:val="right" w:leader="dot" w:pos="9628"/>
+        </w:tabs>
+        <w:rPr>
+          <w:rFonts w:eastAsiaTheme="minorEastAsia"/>
+          <w:noProof/>
+        </w:rPr>
+      </w:pPr>
+      <w:r>
+        <w:rPr>
+          <w:noProof/>
+        </w:rPr>
+        <w:t>5.4.</w:t>
+      </w:r>
+      <w:r>
+        <w:rPr>
+          <w:rFonts w:eastAsiaTheme="minorEastAsia"/>
+          <w:noProof/>
+        </w:rPr>
+        <w:tab/>
+      </w:r>
+      <w:r>
+        <w:rPr>
+          <w:noProof/>
+        </w:rPr>
+        <w:t>Revision of the document</w:t>
+      </w:r>
+      <w:r>
+        <w:rPr>
+          <w:noProof/>
+        </w:rPr>
+        <w:tab/>
+      </w:r>
+      <w:r>
+        <w:rPr>
+          <w:noProof/>
+        </w:rPr>
+        <w:fldChar w:fldCharType="begin"/>
+      </w:r>
+      <w:r>
+        <w:rPr>
+          <w:noProof/>
+        </w:rPr>
+        <w:instrText xml:space="preserve"> PAGEREF _Toc436986255 \h </w:instrText>
+      </w:r>
+      <w:r>
+        <w:rPr>
+          <w:noProof/>
+        </w:rPr>
+      </w:r>
+      <w:r>
+        <w:rPr>
+          <w:noProof/>
+        </w:rPr>
+        <w:fldChar w:fldCharType="separate"/>
+      </w:r>
+      <w:r>
+        <w:rPr>
+          <w:noProof/>
+        </w:rPr>
+        <w:t>62</w:t>
       </w:r>
       <w:r>
         <w:rPr>
@@ -2526,7 +2615,7 @@
       <w:pPr>
         <w:pStyle w:val="Titolo1"/>
       </w:pPr>
-      <w:bookmarkStart w:id="0" w:name="_Toc434587076"/>
+      <w:bookmarkStart w:id="0" w:name="_Toc436986228"/>
       <w:r>
         <w:lastRenderedPageBreak/>
         <w:t>Introduction</w:t>
@@ -2535,17 +2624,9 @@
     </w:p>
     <w:p>
       <w:pPr>
-        <w:pStyle w:val="TestoNormale"/>
-      </w:pPr>
-      <w:r>
-        <w:t>This is a revision version post</w:t>
-      </w:r>
-    </w:p>
-    <w:p>
-      <w:pPr>
         <w:pStyle w:val="Titolo2"/>
       </w:pPr>
-      <w:bookmarkStart w:id="1" w:name="_Toc434587077"/>
+      <w:bookmarkStart w:id="1" w:name="_Toc436986229"/>
       <w:r>
         <w:t>Purpose of the requirements model</w:t>
       </w:r>
@@ -2687,10 +2768,9 @@
           <w:color w:val="000000" w:themeColor="text1"/>
           <w:sz w:val="24"/>
           <w:szCs w:val="24"/>
-          <w:lang w:val="it-IT" w:eastAsia="it-IT"/>
         </w:rPr>
         <w:drawing>
-          <wp:inline distT="0" distB="0" distL="0" distR="0" wp14:anchorId="42329A76" wp14:editId="2A5C8A11">
+          <wp:inline distT="0" distB="0" distL="0" distR="0" wp14:anchorId="42329A76" wp14:editId="49AE340F">
             <wp:extent cx="5829300" cy="3393440"/>
             <wp:effectExtent l="0" t="0" r="0" b="0"/>
             <wp:docPr id="19" name="Diagram 19"/>
@@ -2732,7 +2812,7 @@
       <w:pPr>
         <w:pStyle w:val="Titolo2"/>
       </w:pPr>
-      <w:bookmarkStart w:id="2" w:name="_Toc434587078"/>
+      <w:bookmarkStart w:id="2" w:name="_Toc436986230"/>
       <w:r>
         <w:lastRenderedPageBreak/>
         <w:t>RASD Approach: “The world and the machine”</w:t>
@@ -2815,7 +2895,6 @@
           <w:color w:val="000000" w:themeColor="text1"/>
           <w:sz w:val="28"/>
           <w:szCs w:val="28"/>
-          <w:lang w:val="it-IT" w:eastAsia="it-IT"/>
         </w:rPr>
         <mc:AlternateContent>
           <mc:Choice Requires="wps">
@@ -2932,7 +3011,6 @@
           <w:color w:val="000000" w:themeColor="text1"/>
           <w:sz w:val="24"/>
           <w:szCs w:val="24"/>
-          <w:lang w:val="it-IT" w:eastAsia="it-IT"/>
         </w:rPr>
         <mc:AlternateContent>
           <mc:Choice Requires="wps">
@@ -3088,7 +3166,6 @@
           <w:color w:val="000000" w:themeColor="text1"/>
           <w:sz w:val="24"/>
           <w:szCs w:val="24"/>
-          <w:lang w:val="it-IT" w:eastAsia="it-IT"/>
         </w:rPr>
         <mc:AlternateContent>
           <mc:Choice Requires="wps">
@@ -3256,7 +3333,6 @@
           <w:color w:val="000000" w:themeColor="text1"/>
           <w:sz w:val="28"/>
           <w:szCs w:val="28"/>
-          <w:lang w:val="it-IT" w:eastAsia="it-IT"/>
         </w:rPr>
         <mc:AlternateContent>
           <mc:Choice Requires="wps">
@@ -3510,7 +3586,6 @@
           <w:color w:val="000000" w:themeColor="text1"/>
           <w:sz w:val="24"/>
           <w:szCs w:val="24"/>
-          <w:lang w:val="it-IT" w:eastAsia="it-IT"/>
         </w:rPr>
         <mc:AlternateContent>
           <mc:Choice Requires="wps">
@@ -3632,7 +3707,6 @@
           <w:color w:val="000000" w:themeColor="text1"/>
           <w:sz w:val="24"/>
           <w:szCs w:val="24"/>
-          <w:lang w:val="it-IT" w:eastAsia="it-IT"/>
         </w:rPr>
         <mc:AlternateContent>
           <mc:Choice Requires="wps">
@@ -3772,7 +3846,6 @@
           <w:color w:val="000000" w:themeColor="text1"/>
           <w:sz w:val="24"/>
           <w:szCs w:val="24"/>
-          <w:lang w:val="it-IT" w:eastAsia="it-IT"/>
         </w:rPr>
         <mc:AlternateContent>
           <mc:Choice Requires="wps">
@@ -3850,7 +3923,6 @@
           <w:color w:val="000000" w:themeColor="text1"/>
           <w:sz w:val="24"/>
           <w:szCs w:val="24"/>
-          <w:lang w:val="it-IT" w:eastAsia="it-IT"/>
         </w:rPr>
         <mc:AlternateContent>
           <mc:Choice Requires="wps">
@@ -4034,7 +4106,6 @@
           <w:color w:val="000000" w:themeColor="text1"/>
           <w:sz w:val="24"/>
           <w:szCs w:val="24"/>
-          <w:lang w:val="it-IT" w:eastAsia="it-IT"/>
         </w:rPr>
         <mc:AlternateContent>
           <mc:Choice Requires="wps">
@@ -4171,7 +4242,6 @@
           <w:color w:val="000000" w:themeColor="text1"/>
           <w:sz w:val="24"/>
           <w:szCs w:val="24"/>
-          <w:lang w:val="it-IT" w:eastAsia="it-IT"/>
         </w:rPr>
         <mc:AlternateContent>
           <mc:Choice Requires="wps">
@@ -4308,7 +4378,6 @@
           <w:color w:val="000000" w:themeColor="text1"/>
           <w:sz w:val="24"/>
           <w:szCs w:val="24"/>
-          <w:lang w:val="it-IT" w:eastAsia="it-IT"/>
         </w:rPr>
         <mc:AlternateContent>
           <mc:Choice Requires="wps">
@@ -4436,7 +4505,6 @@
           <w:color w:val="000000" w:themeColor="text1"/>
           <w:sz w:val="24"/>
           <w:szCs w:val="24"/>
-          <w:lang w:val="it-IT" w:eastAsia="it-IT"/>
         </w:rPr>
         <mc:AlternateContent>
           <mc:Choice Requires="wps">
@@ -4581,7 +4649,6 @@
           <w:color w:val="000000" w:themeColor="text1"/>
           <w:sz w:val="24"/>
           <w:szCs w:val="24"/>
-          <w:lang w:val="it-IT" w:eastAsia="it-IT"/>
         </w:rPr>
         <mc:AlternateContent>
           <mc:Choice Requires="wps">
@@ -4658,7 +4725,6 @@
           <w:color w:val="000000" w:themeColor="text1"/>
           <w:sz w:val="24"/>
           <w:szCs w:val="24"/>
-          <w:lang w:val="it-IT" w:eastAsia="it-IT"/>
         </w:rPr>
         <mc:AlternateContent>
           <mc:Choice Requires="wps">
@@ -4812,7 +4878,7 @@
           <w:szCs w:val="36"/>
         </w:rPr>
       </w:pPr>
-      <w:bookmarkStart w:id="3" w:name="_Toc434587079"/>
+      <w:bookmarkStart w:id="3" w:name="_Toc436986231"/>
       <w:r>
         <w:rPr>
           <w:szCs w:val="36"/>
@@ -5541,7 +5607,7 @@
       <w:pPr>
         <w:pStyle w:val="Titolo2"/>
       </w:pPr>
-      <w:bookmarkStart w:id="4" w:name="_Toc434587080"/>
+      <w:bookmarkStart w:id="4" w:name="_Toc436986232"/>
       <w:r>
         <w:lastRenderedPageBreak/>
         <w:t>Current state of the service and future prospect</w:t>
@@ -6407,7 +6473,7 @@
       <w:pPr>
         <w:pStyle w:val="Titolo2"/>
       </w:pPr>
-      <w:bookmarkStart w:id="5" w:name="_Toc434587081"/>
+      <w:bookmarkStart w:id="5" w:name="_Toc436986233"/>
       <w:r>
         <w:lastRenderedPageBreak/>
         <w:t>Definitions, acronyms and abbreviations</w:t>
@@ -7899,7 +7965,7 @@
       <w:pPr>
         <w:pStyle w:val="Titolo2"/>
       </w:pPr>
-      <w:bookmarkStart w:id="6" w:name="_Toc434587082"/>
+      <w:bookmarkStart w:id="6" w:name="_Toc436986234"/>
       <w:r>
         <w:lastRenderedPageBreak/>
         <w:t>References</w:t>
@@ -8807,7 +8873,7 @@
       <w:pPr>
         <w:pStyle w:val="Titolo1"/>
       </w:pPr>
-      <w:bookmarkStart w:id="7" w:name="_Toc434587083"/>
+      <w:bookmarkStart w:id="7" w:name="_Toc436986235"/>
       <w:r>
         <w:lastRenderedPageBreak/>
         <w:t>Overall description</w:t>
@@ -8818,7 +8884,7 @@
       <w:pPr>
         <w:pStyle w:val="Titolo2"/>
       </w:pPr>
-      <w:bookmarkStart w:id="8" w:name="_Toc434587084"/>
+      <w:bookmarkStart w:id="8" w:name="_Toc436986236"/>
       <w:r>
         <w:t>Product perspective</w:t>
       </w:r>
@@ -8999,7 +9065,7 @@
       <w:pPr>
         <w:pStyle w:val="Titolo2"/>
       </w:pPr>
-      <w:bookmarkStart w:id="9" w:name="_Toc434587085"/>
+      <w:bookmarkStart w:id="9" w:name="_Toc436986237"/>
       <w:r>
         <w:t>User characteristics</w:t>
       </w:r>
@@ -9179,7 +9245,7 @@
       <w:pPr>
         <w:pStyle w:val="Titolo2"/>
       </w:pPr>
-      <w:bookmarkStart w:id="10" w:name="_Toc434587086"/>
+      <w:bookmarkStart w:id="10" w:name="_Toc436986238"/>
       <w:r>
         <w:t>Constraints</w:t>
       </w:r>
@@ -9621,7 +9687,7 @@
       <w:pPr>
         <w:pStyle w:val="Titolo2"/>
       </w:pPr>
-      <w:bookmarkStart w:id="11" w:name="_Toc434587087"/>
+      <w:bookmarkStart w:id="11" w:name="_Toc436986239"/>
       <w:r>
         <w:t>Assumptions and Dependencies</w:t>
       </w:r>
@@ -10726,17 +10792,7 @@
           <w:sz w:val="24"/>
           <w:szCs w:val="24"/>
         </w:rPr>
-        <w:t xml:space="preserve"> </w:t>
-      </w:r>
-      <w:bookmarkStart w:id="12" w:name="_GoBack"/>
-      <w:bookmarkEnd w:id="12"/>
-      <w:r>
-        <w:rPr>
-          <w:rFonts w:ascii="Cambria" w:hAnsi="Cambria"/>
-          <w:sz w:val="24"/>
-          <w:szCs w:val="24"/>
-        </w:rPr>
-        <w:t xml:space="preserve">belonging to a certain </w:t>
+        <w:t xml:space="preserve"> belonging to a certain </w:t>
       </w:r>
       <w:r>
         <w:rPr>
@@ -11943,11 +11999,11 @@
       <w:pPr>
         <w:pStyle w:val="Titolo2"/>
       </w:pPr>
-      <w:bookmarkStart w:id="13" w:name="_Toc434587088"/>
+      <w:bookmarkStart w:id="12" w:name="_Toc436986240"/>
       <w:r>
         <w:t>Future possible implementations</w:t>
       </w:r>
-      <w:bookmarkEnd w:id="13"/>
+      <w:bookmarkEnd w:id="12"/>
     </w:p>
     <w:p>
       <w:pPr>
@@ -12064,11 +12120,11 @@
       <w:pPr>
         <w:pStyle w:val="Titolo2"/>
       </w:pPr>
-      <w:bookmarkStart w:id="14" w:name="_Toc434587089"/>
+      <w:bookmarkStart w:id="13" w:name="_Toc436986241"/>
       <w:r>
         <w:t>Stakeholders identification</w:t>
       </w:r>
-      <w:bookmarkEnd w:id="14"/>
+      <w:bookmarkEnd w:id="13"/>
       <w:r>
         <w:t xml:space="preserve"> </w:t>
       </w:r>
@@ -12487,11 +12543,11 @@
       <w:pPr>
         <w:pStyle w:val="Titolo1"/>
       </w:pPr>
-      <w:bookmarkStart w:id="15" w:name="_Toc434587090"/>
+      <w:bookmarkStart w:id="14" w:name="_Toc436986242"/>
       <w:r>
         <w:t>Specific requirements</w:t>
       </w:r>
-      <w:bookmarkEnd w:id="15"/>
+      <w:bookmarkEnd w:id="14"/>
     </w:p>
     <w:p>
       <w:pPr>
@@ -12604,11 +12660,11 @@
       <w:pPr>
         <w:pStyle w:val="Titolo2"/>
       </w:pPr>
-      <w:bookmarkStart w:id="16" w:name="_Toc434587091"/>
+      <w:bookmarkStart w:id="15" w:name="_Toc436986243"/>
       <w:r>
         <w:t>External interface requirements</w:t>
       </w:r>
-      <w:bookmarkEnd w:id="16"/>
+      <w:bookmarkEnd w:id="15"/>
       <w:r>
         <w:t xml:space="preserve"> </w:t>
       </w:r>
@@ -12701,13 +12757,11 @@
           <w:rFonts w:ascii="Cambria" w:hAnsi="Cambria"/>
           <w:noProof/>
           <w:sz w:val="24"/>
-          <w:lang w:val="it-IT" w:eastAsia="it-IT"/>
-        </w:rPr>
-        <w:lastRenderedPageBreak/>
+        </w:rPr>
         <w:drawing>
-          <wp:inline distT="0" distB="0" distL="0" distR="0" wp14:anchorId="2CF7D655" wp14:editId="3CBF78AB">
-            <wp:extent cx="5276850" cy="5086350"/>
-            <wp:effectExtent l="0" t="0" r="0" b="0"/>
+          <wp:inline distT="0" distB="0" distL="0" distR="0" wp14:anchorId="2CF7D655" wp14:editId="72CA558F">
+            <wp:extent cx="3560090" cy="3431568"/>
+            <wp:effectExtent l="0" t="0" r="2540" b="0"/>
             <wp:docPr id="45" name="Immagine 1" descr="Registration"/>
             <wp:cNvGraphicFramePr>
               <a:graphicFrameLocks xmlns:a="http://schemas.openxmlformats.org/drawingml/2006/main" noChangeAspect="1"/>
@@ -12737,7 +12791,7 @@
                   <pic:spPr bwMode="auto">
                     <a:xfrm>
                       <a:off x="0" y="0"/>
-                      <a:ext cx="5276850" cy="5086350"/>
+                      <a:ext cx="3571041" cy="3442124"/>
                     </a:xfrm>
                     <a:prstGeom prst="rect">
                       <a:avLst/>
@@ -12773,6 +12827,7 @@
           <w:color w:val="1F4E79" w:themeColor="accent1" w:themeShade="80"/>
           <w:sz w:val="24"/>
         </w:rPr>
+        <w:lastRenderedPageBreak/>
         <w:t xml:space="preserve">MOBILE </w:t>
       </w:r>
       <w:r>
@@ -12845,9 +12900,7 @@
           <w:rFonts w:ascii="Cambria" w:hAnsi="Cambria"/>
           <w:noProof/>
           <w:sz w:val="24"/>
-          <w:lang w:val="it-IT" w:eastAsia="it-IT"/>
-        </w:rPr>
-        <w:lastRenderedPageBreak/>
+        </w:rPr>
         <w:drawing>
           <wp:inline distT="0" distB="0" distL="0" distR="0" wp14:anchorId="0E9F00A8" wp14:editId="75D1ECE4">
             <wp:extent cx="3886200" cy="7867650"/>
@@ -12917,6 +12970,7 @@
           <w:color w:val="1F4E79" w:themeColor="accent1" w:themeShade="80"/>
           <w:sz w:val="24"/>
         </w:rPr>
+        <w:lastRenderedPageBreak/>
         <w:t xml:space="preserve">WEB APPLICATION </w:t>
       </w:r>
       <w:r>
@@ -13015,9 +13069,7 @@
           <w:rFonts w:ascii="Cambria" w:hAnsi="Cambria"/>
           <w:noProof/>
           <w:sz w:val="24"/>
-          <w:lang w:val="it-IT" w:eastAsia="it-IT"/>
-        </w:rPr>
-        <w:lastRenderedPageBreak/>
+        </w:rPr>
         <w:drawing>
           <wp:inline distT="0" distB="0" distL="0" distR="0" wp14:anchorId="650F53E1" wp14:editId="6EEA8FFF">
             <wp:extent cx="6134100" cy="4486275"/>
@@ -13184,6 +13236,7 @@
           <w:color w:val="1F4E79" w:themeColor="accent1" w:themeShade="80"/>
           <w:sz w:val="24"/>
         </w:rPr>
+        <w:lastRenderedPageBreak/>
         <w:t>MOBILE APP HOME</w:t>
       </w:r>
       <w:r>
@@ -13282,7 +13335,6 @@
           <w:rFonts w:ascii="Cambria" w:hAnsi="Cambria"/>
           <w:noProof/>
           <w:sz w:val="24"/>
-          <w:lang w:val="it-IT" w:eastAsia="it-IT"/>
         </w:rPr>
         <w:drawing>
           <wp:inline distT="0" distB="0" distL="0" distR="0" wp14:anchorId="30B15803" wp14:editId="6928B7F6">
@@ -13378,6 +13430,7 @@
           <w:color w:val="1F4E79" w:themeColor="accent1" w:themeShade="80"/>
           <w:sz w:val="24"/>
         </w:rPr>
+        <w:lastRenderedPageBreak/>
         <w:t>WEB APPLICATION RESERVATION</w:t>
       </w:r>
       <w:r>
@@ -13462,7 +13515,6 @@
           <w:rFonts w:ascii="Cambria" w:hAnsi="Cambria"/>
           <w:noProof/>
           <w:sz w:val="24"/>
-          <w:lang w:val="it-IT" w:eastAsia="it-IT"/>
         </w:rPr>
         <w:drawing>
           <wp:inline distT="0" distB="0" distL="0" distR="0" wp14:anchorId="350A6651" wp14:editId="43441411">
@@ -13613,6 +13665,7 @@
           <w:color w:val="1F4E79" w:themeColor="accent1" w:themeShade="80"/>
           <w:sz w:val="24"/>
         </w:rPr>
+        <w:lastRenderedPageBreak/>
         <w:t>COSTUMER WITH MOBILE APP IN NAVIGATION</w:t>
       </w:r>
       <w:r>
@@ -13701,9 +13754,7 @@
           <w:rFonts w:ascii="Cambria" w:hAnsi="Cambria"/>
           <w:noProof/>
           <w:sz w:val="24"/>
-          <w:lang w:val="it-IT" w:eastAsia="it-IT"/>
-        </w:rPr>
-        <w:lastRenderedPageBreak/>
+        </w:rPr>
         <w:drawing>
           <wp:inline distT="0" distB="0" distL="0" distR="0" wp14:anchorId="67D312F0" wp14:editId="1DAE03A6">
             <wp:extent cx="3333750" cy="6743700"/>
@@ -13807,6 +13858,7 @@
           <w:color w:val="1F4E79" w:themeColor="accent1" w:themeShade="80"/>
           <w:sz w:val="24"/>
         </w:rPr>
+        <w:lastRenderedPageBreak/>
         <w:t>TAXI DRIVER NAVIGATION SYSTEM</w:t>
       </w:r>
       <w:r>
@@ -13860,7 +13912,6 @@
           <w:rFonts w:ascii="Cambria" w:hAnsi="Cambria"/>
           <w:noProof/>
           <w:sz w:val="24"/>
-          <w:lang w:val="it-IT" w:eastAsia="it-IT"/>
         </w:rPr>
         <w:drawing>
           <wp:inline distT="0" distB="0" distL="0" distR="0" wp14:anchorId="49F45393" wp14:editId="4528B9CE">
@@ -14052,12 +14103,12 @@
       <w:pPr>
         <w:pStyle w:val="Titolo2"/>
       </w:pPr>
-      <w:bookmarkStart w:id="17" w:name="_Toc434587092"/>
+      <w:bookmarkStart w:id="16" w:name="_Toc436986244"/>
       <w:r>
         <w:lastRenderedPageBreak/>
         <w:t>Functional Requirements</w:t>
       </w:r>
-      <w:bookmarkEnd w:id="17"/>
+      <w:bookmarkEnd w:id="16"/>
       <w:r>
         <w:t xml:space="preserve"> </w:t>
       </w:r>
@@ -15026,11 +15077,13 @@
           <w:numId w:val="15"/>
         </w:numPr>
       </w:pPr>
-      <w:bookmarkStart w:id="18" w:name="_Toc434587093"/>
+      <w:bookmarkStart w:id="17" w:name="_Toc434587093"/>
+      <w:bookmarkStart w:id="18" w:name="_Toc436986245"/>
       <w:r>
         <w:lastRenderedPageBreak/>
         <w:t>Scenarios</w:t>
       </w:r>
+      <w:bookmarkEnd w:id="17"/>
       <w:bookmarkEnd w:id="18"/>
       <w:r>
         <w:rPr>
@@ -15053,11 +15106,10 @@
       <w:bookmarkStart w:id="20" w:name="_Toc434568045"/>
       <w:bookmarkStart w:id="21" w:name="_Toc434568823"/>
       <w:bookmarkStart w:id="22" w:name="_Toc434569256"/>
-      <w:bookmarkStart w:id="23" w:name="_Toc434587094"/>
+      <w:bookmarkStart w:id="23" w:name="_Toc436986246"/>
       <w:r>
         <w:rPr>
           <w:noProof/>
-          <w:lang w:val="it-IT" w:eastAsia="it-IT"/>
         </w:rPr>
         <mc:AlternateContent>
           <mc:Choice Requires="wps">
@@ -15234,7 +15286,6 @@
       <w:r>
         <w:rPr>
           <w:noProof/>
-          <w:lang w:val="it-IT" w:eastAsia="it-IT"/>
         </w:rPr>
         <w:drawing>
           <wp:inline distT="0" distB="0" distL="0" distR="0" wp14:anchorId="5B6694C8" wp14:editId="1079980C">
@@ -15783,7 +15834,7 @@
           <w:numId w:val="15"/>
         </w:numPr>
       </w:pPr>
-      <w:bookmarkStart w:id="24" w:name="_Toc434587095"/>
+      <w:bookmarkStart w:id="24" w:name="_Toc436986247"/>
       <w:r>
         <w:lastRenderedPageBreak/>
         <w:t>Non-functional requirements</w:t>
@@ -16491,7 +16542,7 @@
       <w:pPr>
         <w:pStyle w:val="Titolo1"/>
       </w:pPr>
-      <w:bookmarkStart w:id="25" w:name="_Toc434587096"/>
+      <w:bookmarkStart w:id="25" w:name="_Toc436986248"/>
       <w:r>
         <w:t>Use Case</w:t>
       </w:r>
@@ -16504,7 +16555,7 @@
       <w:pPr>
         <w:pStyle w:val="Titolo2"/>
       </w:pPr>
-      <w:bookmarkStart w:id="26" w:name="_Toc434587097"/>
+      <w:bookmarkStart w:id="26" w:name="_Toc436986249"/>
       <w:r>
         <w:t>Use Case and related UML Models</w:t>
       </w:r>
@@ -16803,8 +16854,8 @@
         <w:tblLook w:val="04A0" w:firstRow="1" w:lastRow="0" w:firstColumn="1" w:lastColumn="0" w:noHBand="0" w:noVBand="1"/>
       </w:tblPr>
       <w:tblGrid>
-        <w:gridCol w:w="1951"/>
-        <w:gridCol w:w="7903"/>
+        <w:gridCol w:w="1927"/>
+        <w:gridCol w:w="7701"/>
       </w:tblGrid>
       <w:tr>
         <w:trPr>
@@ -17357,7 +17408,6 @@
       <w:r>
         <w:rPr>
           <w:noProof/>
-          <w:lang w:val="it-IT" w:eastAsia="it-IT"/>
         </w:rPr>
         <w:lastRenderedPageBreak/>
         <w:drawing>
@@ -17422,7 +17472,6 @@
       <w:r>
         <w:rPr>
           <w:noProof/>
-          <w:lang w:val="it-IT" w:eastAsia="it-IT"/>
         </w:rPr>
         <w:lastRenderedPageBreak/>
         <w:drawing>
@@ -17521,8 +17570,8 @@
         <w:tblLook w:val="04A0" w:firstRow="1" w:lastRow="0" w:firstColumn="1" w:lastColumn="0" w:noHBand="0" w:noVBand="1"/>
       </w:tblPr>
       <w:tblGrid>
-        <w:gridCol w:w="1951"/>
-        <w:gridCol w:w="7903"/>
+        <w:gridCol w:w="1926"/>
+        <w:gridCol w:w="7702"/>
       </w:tblGrid>
       <w:tr>
         <w:trPr>
@@ -18015,7 +18064,6 @@
       <w:r>
         <w:rPr>
           <w:noProof/>
-          <w:lang w:val="it-IT" w:eastAsia="it-IT"/>
         </w:rPr>
         <w:drawing>
           <wp:inline distT="0" distB="0" distL="0" distR="0" wp14:anchorId="3D678297" wp14:editId="48B94FDE">
@@ -18169,7 +18217,6 @@
       <w:r>
         <w:rPr>
           <w:noProof/>
-          <w:lang w:val="it-IT" w:eastAsia="it-IT"/>
         </w:rPr>
         <w:lastRenderedPageBreak/>
         <w:drawing>
@@ -18298,8 +18345,8 @@
         <w:tblLook w:val="04A0" w:firstRow="1" w:lastRow="0" w:firstColumn="1" w:lastColumn="0" w:noHBand="0" w:noVBand="1"/>
       </w:tblPr>
       <w:tblGrid>
-        <w:gridCol w:w="1951"/>
-        <w:gridCol w:w="7903"/>
+        <w:gridCol w:w="1926"/>
+        <w:gridCol w:w="7702"/>
       </w:tblGrid>
       <w:tr>
         <w:trPr>
@@ -18794,7 +18841,6 @@
       <w:r>
         <w:rPr>
           <w:noProof/>
-          <w:lang w:val="it-IT" w:eastAsia="it-IT"/>
         </w:rPr>
         <w:drawing>
           <wp:inline distT="0" distB="0" distL="0" distR="0" wp14:anchorId="4600E3EE" wp14:editId="3FBD51DB">
@@ -18913,7 +18959,6 @@
       <w:r>
         <w:rPr>
           <w:noProof/>
-          <w:lang w:val="it-IT" w:eastAsia="it-IT"/>
         </w:rPr>
         <w:drawing>
           <wp:inline distT="0" distB="0" distL="0" distR="0" wp14:anchorId="46CD5AF6" wp14:editId="195D1B51">
@@ -19011,8 +19056,8 @@
         <w:tblLook w:val="04A0" w:firstRow="1" w:lastRow="0" w:firstColumn="1" w:lastColumn="0" w:noHBand="0" w:noVBand="1"/>
       </w:tblPr>
       <w:tblGrid>
-        <w:gridCol w:w="1951"/>
-        <w:gridCol w:w="7903"/>
+        <w:gridCol w:w="1927"/>
+        <w:gridCol w:w="7701"/>
       </w:tblGrid>
       <w:tr>
         <w:trPr>
@@ -19429,7 +19474,6 @@
       <w:r>
         <w:rPr>
           <w:noProof/>
-          <w:lang w:val="it-IT" w:eastAsia="it-IT"/>
         </w:rPr>
         <w:drawing>
           <wp:inline distT="0" distB="0" distL="0" distR="0" wp14:anchorId="7566CD00" wp14:editId="5210C4F0">
@@ -19603,7 +19647,6 @@
       <w:r>
         <w:rPr>
           <w:noProof/>
-          <w:lang w:val="it-IT" w:eastAsia="it-IT"/>
         </w:rPr>
         <w:drawing>
           <wp:anchor distT="0" distB="0" distL="114300" distR="114300" simplePos="0" relativeHeight="251664896" behindDoc="0" locked="0" layoutInCell="1" allowOverlap="1" wp14:anchorId="3C1B156E" wp14:editId="0408F38D">
@@ -19941,8 +19984,8 @@
         <w:tblLook w:val="04A0" w:firstRow="1" w:lastRow="0" w:firstColumn="1" w:lastColumn="0" w:noHBand="0" w:noVBand="1"/>
       </w:tblPr>
       <w:tblGrid>
-        <w:gridCol w:w="1951"/>
-        <w:gridCol w:w="7903"/>
+        <w:gridCol w:w="1928"/>
+        <w:gridCol w:w="7700"/>
       </w:tblGrid>
       <w:tr>
         <w:trPr>
@@ -20222,7 +20265,6 @@
       <w:r>
         <w:rPr>
           <w:noProof/>
-          <w:lang w:val="it-IT" w:eastAsia="it-IT"/>
         </w:rPr>
         <w:drawing>
           <wp:inline distT="0" distB="0" distL="0" distR="0" wp14:anchorId="2293F954" wp14:editId="23CAABB3">
@@ -20408,8 +20450,8 @@
         <w:tblLook w:val="04A0" w:firstRow="1" w:lastRow="0" w:firstColumn="1" w:lastColumn="0" w:noHBand="0" w:noVBand="1"/>
       </w:tblPr>
       <w:tblGrid>
-        <w:gridCol w:w="1951"/>
-        <w:gridCol w:w="7903"/>
+        <w:gridCol w:w="1929"/>
+        <w:gridCol w:w="7699"/>
       </w:tblGrid>
       <w:tr>
         <w:trPr>
@@ -20785,7 +20827,6 @@
       <w:r>
         <w:rPr>
           <w:noProof/>
-          <w:lang w:val="it-IT" w:eastAsia="it-IT"/>
         </w:rPr>
         <w:lastRenderedPageBreak/>
         <w:drawing>
@@ -20977,8 +21018,8 @@
         <w:tblLook w:val="04A0" w:firstRow="1" w:lastRow="0" w:firstColumn="1" w:lastColumn="0" w:noHBand="0" w:noVBand="1"/>
       </w:tblPr>
       <w:tblGrid>
-        <w:gridCol w:w="1951"/>
-        <w:gridCol w:w="7903"/>
+        <w:gridCol w:w="1928"/>
+        <w:gridCol w:w="7700"/>
       </w:tblGrid>
       <w:tr>
         <w:trPr>
@@ -21393,7 +21434,6 @@
       <w:r>
         <w:rPr>
           <w:noProof/>
-          <w:lang w:val="it-IT" w:eastAsia="it-IT"/>
         </w:rPr>
         <w:drawing>
           <wp:inline distT="0" distB="0" distL="0" distR="0" wp14:anchorId="6C2EE369" wp14:editId="7C771B76">
@@ -21538,7 +21578,6 @@
       <w:r>
         <w:rPr>
           <w:noProof/>
-          <w:lang w:val="it-IT" w:eastAsia="it-IT"/>
         </w:rPr>
         <w:drawing>
           <wp:inline distT="0" distB="0" distL="0" distR="0" wp14:anchorId="7F40BE8E" wp14:editId="7995FAF1">
@@ -21698,8 +21737,8 @@
         <w:tblLook w:val="04A0" w:firstRow="1" w:lastRow="0" w:firstColumn="1" w:lastColumn="0" w:noHBand="0" w:noVBand="1"/>
       </w:tblPr>
       <w:tblGrid>
-        <w:gridCol w:w="1951"/>
-        <w:gridCol w:w="7903"/>
+        <w:gridCol w:w="1928"/>
+        <w:gridCol w:w="7700"/>
       </w:tblGrid>
       <w:tr>
         <w:trPr>
@@ -22060,7 +22099,6 @@
           <w:color w:val="2E74B5" w:themeColor="accent1" w:themeShade="BF"/>
           <w:sz w:val="36"/>
           <w:szCs w:val="26"/>
-          <w:lang w:val="it-IT" w:eastAsia="it-IT"/>
         </w:rPr>
         <w:drawing>
           <wp:inline distT="0" distB="0" distL="0" distR="0" wp14:anchorId="138CF422" wp14:editId="2C217428">
@@ -22262,7 +22300,6 @@
           <w:color w:val="2E74B5" w:themeColor="accent1" w:themeShade="BF"/>
           <w:sz w:val="36"/>
           <w:szCs w:val="26"/>
-          <w:lang w:val="it-IT" w:eastAsia="it-IT"/>
         </w:rPr>
         <w:drawing>
           <wp:inline distT="0" distB="0" distL="0" distR="0" wp14:anchorId="38982E1F" wp14:editId="16F61D65">
@@ -22483,8 +22520,8 @@
         <w:tblLook w:val="04A0" w:firstRow="1" w:lastRow="0" w:firstColumn="1" w:lastColumn="0" w:noHBand="0" w:noVBand="1"/>
       </w:tblPr>
       <w:tblGrid>
-        <w:gridCol w:w="1951"/>
-        <w:gridCol w:w="7903"/>
+        <w:gridCol w:w="1928"/>
+        <w:gridCol w:w="7700"/>
       </w:tblGrid>
       <w:tr>
         <w:trPr>
@@ -22955,7 +22992,6 @@
           <w:noProof/>
           <w:sz w:val="24"/>
           <w:szCs w:val="24"/>
-          <w:lang w:val="it-IT" w:eastAsia="it-IT"/>
         </w:rPr>
         <w:drawing>
           <wp:inline distT="0" distB="0" distL="0" distR="0" wp14:anchorId="35C527C4" wp14:editId="2154D46A">
@@ -23110,7 +23146,6 @@
           <w:noProof/>
           <w:sz w:val="24"/>
           <w:szCs w:val="24"/>
-          <w:lang w:val="it-IT" w:eastAsia="it-IT"/>
         </w:rPr>
         <w:drawing>
           <wp:inline distT="0" distB="0" distL="0" distR="0" wp14:anchorId="169AC253" wp14:editId="3129BEDE">
@@ -23273,7 +23308,7 @@
       <w:pPr>
         <w:pStyle w:val="Titolo2"/>
       </w:pPr>
-      <w:bookmarkStart w:id="27" w:name="_Toc434587098"/>
+      <w:bookmarkStart w:id="27" w:name="_Toc436986250"/>
       <w:r>
         <w:lastRenderedPageBreak/>
         <w:t>Class Diagram</w:t>
@@ -23287,7 +23322,6 @@
       <w:r>
         <w:rPr>
           <w:noProof/>
-          <w:lang w:val="it-IT" w:eastAsia="it-IT"/>
         </w:rPr>
         <w:drawing>
           <wp:anchor distT="0" distB="0" distL="114300" distR="114300" simplePos="0" relativeHeight="251665920" behindDoc="1" locked="0" layoutInCell="1" allowOverlap="1" wp14:anchorId="4F65DDD2" wp14:editId="17C7C03E">
@@ -23484,7 +23518,7 @@
       <w:pPr>
         <w:pStyle w:val="Titolo1"/>
       </w:pPr>
-      <w:bookmarkStart w:id="28" w:name="_Toc434587099"/>
+      <w:bookmarkStart w:id="28" w:name="_Toc436986251"/>
       <w:r>
         <w:lastRenderedPageBreak/>
         <w:t>Appendix</w:t>
@@ -23495,7 +23529,7 @@
       <w:pPr>
         <w:pStyle w:val="Titolo2"/>
       </w:pPr>
-      <w:bookmarkStart w:id="29" w:name="_Toc434587100"/>
+      <w:bookmarkStart w:id="29" w:name="_Toc436986252"/>
       <w:r>
         <w:t>Alloy</w:t>
       </w:r>
@@ -23527,7 +23561,6 @@
           <w:color w:val="000000" w:themeColor="text1"/>
           <w:sz w:val="28"/>
           <w:szCs w:val="24"/>
-          <w:lang w:val="it-IT" w:eastAsia="it-IT"/>
         </w:rPr>
         <w:drawing>
           <wp:inline distT="0" distB="0" distL="0" distR="0" wp14:anchorId="0366706F" wp14:editId="298C1BC3">
@@ -24765,6 +24798,7 @@
                 <w:sz w:val="18"/>
                 <w:szCs w:val="18"/>
               </w:rPr>
+              <w:lastRenderedPageBreak/>
               <w:tab/>
               <w:t xml:space="preserve">email: </w:t>
             </w:r>
@@ -24873,7 +24907,6 @@
                 <w:sz w:val="18"/>
                 <w:szCs w:val="18"/>
               </w:rPr>
-              <w:lastRenderedPageBreak/>
               <w:tab/>
               <w:t xml:space="preserve">reservations: </w:t>
             </w:r>
@@ -26291,7 +26324,7 @@
         <w:tblLook w:val="04A0" w:firstRow="1" w:lastRow="0" w:firstColumn="1" w:lastColumn="0" w:noHBand="0" w:noVBand="1"/>
       </w:tblPr>
       <w:tblGrid>
-        <w:gridCol w:w="9938"/>
+        <w:gridCol w:w="9638"/>
       </w:tblGrid>
       <w:tr>
         <w:tc>
@@ -26721,6 +26754,7 @@
                 <w:sz w:val="18"/>
                 <w:szCs w:val="18"/>
               </w:rPr>
+              <w:lastRenderedPageBreak/>
               <w:tab/>
             </w:r>
             <w:r>
@@ -26980,7 +27014,6 @@
                 <w:sz w:val="18"/>
                 <w:szCs w:val="18"/>
               </w:rPr>
-              <w:lastRenderedPageBreak/>
               <w:t>fact</w:t>
             </w:r>
             <w:r>
@@ -28482,6 +28515,7 @@
                 <w:sz w:val="18"/>
                 <w:szCs w:val="18"/>
               </w:rPr>
+              <w:lastRenderedPageBreak/>
               <w:tab/>
             </w:r>
             <w:r>
@@ -29028,7 +29062,6 @@
                 <w:sz w:val="18"/>
                 <w:szCs w:val="18"/>
               </w:rPr>
-              <w:lastRenderedPageBreak/>
               <w:t>fact</w:t>
             </w:r>
             <w:r>
@@ -29749,7 +29782,7 @@
         <w:tblLook w:val="04A0" w:firstRow="1" w:lastRow="0" w:firstColumn="1" w:lastColumn="0" w:noHBand="0" w:noVBand="1"/>
       </w:tblPr>
       <w:tblGrid>
-        <w:gridCol w:w="9938"/>
+        <w:gridCol w:w="9638"/>
       </w:tblGrid>
       <w:tr>
         <w:tc>
@@ -30877,7 +30910,6 @@
                 <w:sz w:val="18"/>
                 <w:szCs w:val="18"/>
               </w:rPr>
-              <w:lastRenderedPageBreak/>
               <w:t>check</w:t>
             </w:r>
             <w:r>
@@ -32722,7 +32754,6 @@
                 <w:sz w:val="18"/>
                 <w:szCs w:val="18"/>
               </w:rPr>
-              <w:lastRenderedPageBreak/>
               <w:tab/>
               <w:t>#TaxiDriver=2</w:t>
             </w:r>
@@ -33160,7 +33191,6 @@
       <w:r>
         <w:rPr>
           <w:noProof/>
-          <w:lang w:val="it-IT" w:eastAsia="it-IT"/>
         </w:rPr>
         <w:drawing>
           <wp:anchor distT="0" distB="0" distL="114300" distR="114300" simplePos="0" relativeHeight="251666944" behindDoc="0" locked="0" layoutInCell="1" allowOverlap="1" wp14:anchorId="20246B90" wp14:editId="7E2568F1">
@@ -33378,7 +33408,6 @@
       <w:r>
         <w:rPr>
           <w:noProof/>
-          <w:lang w:val="it-IT" w:eastAsia="it-IT"/>
         </w:rPr>
         <w:drawing>
           <wp:anchor distT="0" distB="0" distL="114300" distR="114300" simplePos="0" relativeHeight="251656192" behindDoc="0" locked="0" layoutInCell="1" allowOverlap="1" wp14:anchorId="42E154A3" wp14:editId="7F11C025">
@@ -33463,7 +33492,6 @@
       <w:r>
         <w:rPr>
           <w:noProof/>
-          <w:lang w:val="it-IT" w:eastAsia="it-IT"/>
         </w:rPr>
         <w:drawing>
           <wp:anchor distT="0" distB="0" distL="114300" distR="114300" simplePos="0" relativeHeight="251667968" behindDoc="0" locked="0" layoutInCell="1" allowOverlap="1" wp14:anchorId="3A55F8B0" wp14:editId="040D04E1">
@@ -33548,7 +33576,6 @@
       <w:r>
         <w:rPr>
           <w:noProof/>
-          <w:lang w:val="it-IT" w:eastAsia="it-IT"/>
         </w:rPr>
         <w:drawing>
           <wp:anchor distT="0" distB="0" distL="114300" distR="114300" simplePos="0" relativeHeight="251660288" behindDoc="0" locked="0" layoutInCell="1" allowOverlap="1" wp14:anchorId="66E20D7B" wp14:editId="67054BC1">
@@ -33637,7 +33664,6 @@
       <w:r>
         <w:rPr>
           <w:noProof/>
-          <w:lang w:val="it-IT" w:eastAsia="it-IT"/>
         </w:rPr>
         <w:lastRenderedPageBreak/>
         <w:drawing>
@@ -33783,7 +33809,6 @@
       <w:r>
         <w:rPr>
           <w:noProof/>
-          <w:lang w:val="it-IT" w:eastAsia="it-IT"/>
         </w:rPr>
         <w:drawing>
           <wp:anchor distT="0" distB="0" distL="114300" distR="114300" simplePos="0" relativeHeight="251666432" behindDoc="0" locked="0" layoutInCell="1" allowOverlap="1" wp14:anchorId="6ACC55B2" wp14:editId="4FCEDA41">
@@ -33881,7 +33906,7 @@
       <w:pPr>
         <w:pStyle w:val="Titolo2"/>
       </w:pPr>
-      <w:bookmarkStart w:id="30" w:name="_Toc434587101"/>
+      <w:bookmarkStart w:id="30" w:name="_Toc436986253"/>
       <w:r>
         <w:t>Software and Tools Used</w:t>
       </w:r>
@@ -34166,7 +34191,7 @@
       <w:pPr>
         <w:pStyle w:val="Titolo2"/>
       </w:pPr>
-      <w:bookmarkStart w:id="31" w:name="_Toc434587102"/>
+      <w:bookmarkStart w:id="31" w:name="_Toc436986254"/>
       <w:r>
         <w:t>Hours of work</w:t>
       </w:r>
@@ -34230,6 +34255,84 @@
       <w:r>
         <w:t xml:space="preserve"> Hours</w:t>
       </w:r>
+    </w:p>
+    <w:p/>
+    <w:p>
+      <w:pPr>
+        <w:pStyle w:val="Titolo2"/>
+      </w:pPr>
+      <w:bookmarkStart w:id="32" w:name="_Toc436986255"/>
+      <w:r>
+        <w:t>Revision of the document</w:t>
+      </w:r>
+      <w:bookmarkEnd w:id="32"/>
+    </w:p>
+    <w:p>
+      <w:pPr>
+        <w:pStyle w:val="TestoNormale"/>
+      </w:pPr>
+      <w:r>
+        <w:t>This is the second version of the RASD (</w:t>
+      </w:r>
+      <w:r>
+        <w:rPr>
+          <w:b/>
+        </w:rPr>
+        <w:t>RASD 2.0</w:t>
+      </w:r>
+      <w:r>
+        <w:t>).</w:t>
+      </w:r>
+    </w:p>
+    <w:p>
+      <w:pPr>
+        <w:pStyle w:val="TestoNormale"/>
+      </w:pPr>
+      <w:r>
+        <w:t xml:space="preserve">We changed some </w:t>
+      </w:r>
+      <w:r>
+        <w:rPr>
+          <w:b/>
+        </w:rPr>
+        <w:t>assumptions</w:t>
+      </w:r>
+      <w:r>
+        <w:t xml:space="preserve"> in the paragraph </w:t>
+      </w:r>
+      <w:r>
+        <w:rPr>
+          <w:i/>
+        </w:rPr>
+        <w:t>2.4 Assumptions and Dependencies</w:t>
+      </w:r>
+      <w:r>
+        <w:t>.</w:t>
+      </w:r>
+    </w:p>
+    <w:p>
+      <w:pPr>
+        <w:pStyle w:val="TestoNormale"/>
+      </w:pPr>
+      <w:r>
+        <w:t xml:space="preserve">We highlighted the changes with the </w:t>
+      </w:r>
+      <w:r>
+        <w:rPr>
+          <w:color w:val="2E74B5" w:themeColor="accent1" w:themeShade="BF"/>
+        </w:rPr>
+        <w:t>blue color</w:t>
+      </w:r>
+      <w:bookmarkStart w:id="33" w:name="_GoBack"/>
+      <w:bookmarkEnd w:id="33"/>
+      <w:r>
+        <w:t>.</w:t>
+      </w:r>
+    </w:p>
+    <w:p>
+      <w:pPr>
+        <w:pStyle w:val="TestoNormale"/>
+      </w:pPr>
     </w:p>
     <w:p/>
     <w:p/>
@@ -34354,7 +34457,6 @@
         <w:color w:val="808080" w:themeColor="background1" w:themeShade="80"/>
         <w:sz w:val="20"/>
         <w:szCs w:val="20"/>
-        <w:lang w:val="it-IT" w:eastAsia="it-IT"/>
       </w:rPr>
       <mc:AlternateContent>
         <mc:Choice Requires="wpg">
@@ -34668,7 +34770,7 @@
                                 <w:sz w:val="24"/>
                                 <w:szCs w:val="24"/>
                               </w:rPr>
-                              <w:t>11</w:t>
+                              <w:t>61</w:t>
                             </w:r>
                             <w:r>
                               <w:rPr>
@@ -34771,7 +34873,7 @@
                           <w:sz w:val="24"/>
                           <w:szCs w:val="24"/>
                         </w:rPr>
-                        <w:t>11</w:t>
+                        <w:t>61</w:t>
                       </w:r>
                       <w:r>
                         <w:rPr>
@@ -42155,7 +42257,14 @@
     </dgm:pt>
     <dgm:pt modelId="{C900A651-3FCA-634D-8E96-FB8C693E1E8F}">
       <dgm:prSet phldrT="[Text]" custT="1"/>
-      <dgm:spPr/>
+      <dgm:spPr>
+        <a:solidFill>
+          <a:schemeClr val="accent4">
+            <a:lumMod val="60000"/>
+            <a:lumOff val="40000"/>
+          </a:schemeClr>
+        </a:solidFill>
+      </dgm:spPr>
       <dgm:t>
         <a:bodyPr/>
         <a:lstStyle/>
@@ -42639,44 +42748,44 @@
   </dgm:ptLst>
   <dgm:cxnLst>
     <dgm:cxn modelId="{D23D9D9F-E230-B14F-8CC4-60EF1E62361C}" srcId="{7DBAA654-83A9-2749-9A11-3A2F0853292E}" destId="{9D0A3E8F-79EA-4741-B4AF-359BBF2AD54A}" srcOrd="1" destOrd="0" parTransId="{A68219EE-DDA5-6D44-931C-E2DD8411613C}" sibTransId="{56563E73-53C5-C242-B5DD-534CCEB5A55B}"/>
-    <dgm:cxn modelId="{C77E84ED-DD29-4379-A4EA-C4DB2236A49C}" type="presOf" srcId="{3ABC577C-D926-6C40-8609-A47272EDC0E8}" destId="{35CF6ACD-16BB-D44B-9967-A88BE4C856FA}" srcOrd="0" destOrd="0" presId="urn:microsoft.com/office/officeart/2005/8/layout/bProcess3"/>
-    <dgm:cxn modelId="{DF87E0C2-50EC-4085-8A34-629E49801F2C}" type="presOf" srcId="{981B4EF9-7A3A-BE49-B6B6-0021D3615771}" destId="{CA2203B5-A4CA-2C4D-8577-50E3388F2246}" srcOrd="0" destOrd="0" presId="urn:microsoft.com/office/officeart/2005/8/layout/bProcess3"/>
-    <dgm:cxn modelId="{8EFA64AD-D675-49DB-9CDC-37158813D86D}" type="presOf" srcId="{6FF581C4-5EE0-6547-8B0A-4DD4E49DF7D5}" destId="{70788382-AA77-7C4C-A399-82382C8CD1E3}" srcOrd="0" destOrd="0" presId="urn:microsoft.com/office/officeart/2005/8/layout/bProcess3"/>
+    <dgm:cxn modelId="{B5917169-E567-497F-B001-BEA6E85650D9}" type="presOf" srcId="{03689D08-8F94-B240-B093-204B4D1B1996}" destId="{11041959-BAD3-494D-A0CA-60D08024935F}" srcOrd="0" destOrd="0" presId="urn:microsoft.com/office/officeart/2005/8/layout/bProcess3"/>
+    <dgm:cxn modelId="{C5A7D9E5-612C-422D-B122-3FEC35B40CE6}" type="presOf" srcId="{56563E73-53C5-C242-B5DD-534CCEB5A55B}" destId="{1AB89A78-53AA-8046-940B-4774F5E8A3F4}" srcOrd="0" destOrd="0" presId="urn:microsoft.com/office/officeart/2005/8/layout/bProcess3"/>
     <dgm:cxn modelId="{CBA7B2CB-398D-0944-9097-F88E098803F8}" srcId="{7DBAA654-83A9-2749-9A11-3A2F0853292E}" destId="{981B4EF9-7A3A-BE49-B6B6-0021D3615771}" srcOrd="5" destOrd="0" parTransId="{036AB1F6-FA37-614F-A857-CA2CBEA75FF8}" sibTransId="{07202FE3-BBDD-A74E-9ED7-5FC69364AF9D}"/>
     <dgm:cxn modelId="{A4DF705F-378F-3D46-8BF6-315C5DACB12C}" srcId="{7DBAA654-83A9-2749-9A11-3A2F0853292E}" destId="{3D31D781-DE26-FC46-87C5-81D28438E988}" srcOrd="4" destOrd="0" parTransId="{7FDE228D-3493-0041-A7C9-8BDABED610D5}" sibTransId="{51AF1449-732A-7245-8907-3B0B474E6716}"/>
-    <dgm:cxn modelId="{F3137D6C-D4A2-4F94-8E17-6458FC5F83AA}" type="presOf" srcId="{6FF581C4-5EE0-6547-8B0A-4DD4E49DF7D5}" destId="{EE2C3E7E-7411-F14A-B102-730D81D864D3}" srcOrd="1" destOrd="0" presId="urn:microsoft.com/office/officeart/2005/8/layout/bProcess3"/>
     <dgm:cxn modelId="{9F7DBBD3-2135-334D-BDE9-A8ED29101BA4}" srcId="{7DBAA654-83A9-2749-9A11-3A2F0853292E}" destId="{3ABC577C-D926-6C40-8609-A47272EDC0E8}" srcOrd="3" destOrd="0" parTransId="{73D020D2-C3E5-6D4B-A74D-95AC52916961}" sibTransId="{E1700588-AA9B-9044-98E5-A52BC9E980D8}"/>
-    <dgm:cxn modelId="{8CA8B80B-48CF-4130-A152-E5FB6BC5BF1E}" type="presOf" srcId="{03689D08-8F94-B240-B093-204B4D1B1996}" destId="{11041959-BAD3-494D-A0CA-60D08024935F}" srcOrd="0" destOrd="0" presId="urn:microsoft.com/office/officeart/2005/8/layout/bProcess3"/>
-    <dgm:cxn modelId="{05A35BE4-79DC-437F-8D14-C169AD20D40E}" type="presOf" srcId="{E1700588-AA9B-9044-98E5-A52BC9E980D8}" destId="{BE891453-7A81-9745-80FE-393D0BD9F682}" srcOrd="0" destOrd="0" presId="urn:microsoft.com/office/officeart/2005/8/layout/bProcess3"/>
+    <dgm:cxn modelId="{FD044532-8ED8-4443-A6DA-C2849A9D2355}" type="presOf" srcId="{761D77BA-5704-3540-A64C-39623ABDE933}" destId="{2B850CA7-3DA8-704B-9542-29A27C4E6E8A}" srcOrd="0" destOrd="0" presId="urn:microsoft.com/office/officeart/2005/8/layout/bProcess3"/>
     <dgm:cxn modelId="{C9F771AC-35CF-1540-8F9B-A548A676FBEC}" srcId="{7DBAA654-83A9-2749-9A11-3A2F0853292E}" destId="{C900A651-3FCA-634D-8E96-FB8C693E1E8F}" srcOrd="0" destOrd="0" parTransId="{DC773397-72AF-3043-A26B-0B8B32D632B1}" sibTransId="{6FF581C4-5EE0-6547-8B0A-4DD4E49DF7D5}"/>
+    <dgm:cxn modelId="{84D1392F-6240-4C27-A9BF-00EB89A35697}" type="presOf" srcId="{51AF1449-732A-7245-8907-3B0B474E6716}" destId="{70A625A3-B04D-314A-9454-BA7560E71142}" srcOrd="0" destOrd="0" presId="urn:microsoft.com/office/officeart/2005/8/layout/bProcess3"/>
     <dgm:cxn modelId="{B40CF301-B877-0146-8F01-A4B49C9B78E2}" srcId="{7DBAA654-83A9-2749-9A11-3A2F0853292E}" destId="{761D77BA-5704-3540-A64C-39623ABDE933}" srcOrd="2" destOrd="0" parTransId="{0CEF3B97-E2A9-E04D-A0DB-EC66FC595157}" sibTransId="{03689D08-8F94-B240-B093-204B4D1B1996}"/>
-    <dgm:cxn modelId="{E8310407-0002-43B0-B6A5-C717774B4A92}" type="presOf" srcId="{51AF1449-732A-7245-8907-3B0B474E6716}" destId="{70A625A3-B04D-314A-9454-BA7560E71142}" srcOrd="0" destOrd="0" presId="urn:microsoft.com/office/officeart/2005/8/layout/bProcess3"/>
-    <dgm:cxn modelId="{7B07618E-E93F-4387-93A0-7C03170CD703}" type="presOf" srcId="{761D77BA-5704-3540-A64C-39623ABDE933}" destId="{2B850CA7-3DA8-704B-9542-29A27C4E6E8A}" srcOrd="0" destOrd="0" presId="urn:microsoft.com/office/officeart/2005/8/layout/bProcess3"/>
-    <dgm:cxn modelId="{46B354A5-F3C8-429F-85E5-E9C38CCED0C3}" type="presOf" srcId="{7DBAA654-83A9-2749-9A11-3A2F0853292E}" destId="{379D3411-2CF2-1443-9DE7-1F3F74BE70B6}" srcOrd="0" destOrd="0" presId="urn:microsoft.com/office/officeart/2005/8/layout/bProcess3"/>
-    <dgm:cxn modelId="{6A0F9379-6845-4E0C-AE98-D49D33C57FD2}" type="presOf" srcId="{3D31D781-DE26-FC46-87C5-81D28438E988}" destId="{5054442F-68CC-BA4D-A78B-D10165C93B35}" srcOrd="0" destOrd="0" presId="urn:microsoft.com/office/officeart/2005/8/layout/bProcess3"/>
-    <dgm:cxn modelId="{B777877F-20AC-41DA-863E-5BEFAB46D7B6}" type="presOf" srcId="{56563E73-53C5-C242-B5DD-534CCEB5A55B}" destId="{8845A127-0D85-A14A-94CB-F773727D4C9B}" srcOrd="1" destOrd="0" presId="urn:microsoft.com/office/officeart/2005/8/layout/bProcess3"/>
-    <dgm:cxn modelId="{A6032FC1-749F-420B-9914-D7C2350F41B8}" type="presOf" srcId="{E1700588-AA9B-9044-98E5-A52BC9E980D8}" destId="{0D4A6B71-9678-E74B-A4F4-3D04D7F96F18}" srcOrd="1" destOrd="0" presId="urn:microsoft.com/office/officeart/2005/8/layout/bProcess3"/>
-    <dgm:cxn modelId="{D22213C3-E948-4A84-A599-49A3EC6FA88C}" type="presOf" srcId="{03689D08-8F94-B240-B093-204B4D1B1996}" destId="{F515C25C-FBC4-0A42-9BD8-739DB491DE01}" srcOrd="1" destOrd="0" presId="urn:microsoft.com/office/officeart/2005/8/layout/bProcess3"/>
-    <dgm:cxn modelId="{5402B012-A44A-44F8-A0A8-844E320DC090}" type="presOf" srcId="{C900A651-3FCA-634D-8E96-FB8C693E1E8F}" destId="{71E5BCB2-3AB6-4C42-9B09-A87936C7F001}" srcOrd="0" destOrd="0" presId="urn:microsoft.com/office/officeart/2005/8/layout/bProcess3"/>
-    <dgm:cxn modelId="{219E4F52-C409-4CDA-A837-A4C9F1B5A6FF}" type="presOf" srcId="{51AF1449-732A-7245-8907-3B0B474E6716}" destId="{08B24028-0337-A54F-863C-D83DC536E50D}" srcOrd="1" destOrd="0" presId="urn:microsoft.com/office/officeart/2005/8/layout/bProcess3"/>
-    <dgm:cxn modelId="{2053A0C1-8301-4D3A-BEF0-FADD36C571D2}" type="presOf" srcId="{56563E73-53C5-C242-B5DD-534CCEB5A55B}" destId="{1AB89A78-53AA-8046-940B-4774F5E8A3F4}" srcOrd="0" destOrd="0" presId="urn:microsoft.com/office/officeart/2005/8/layout/bProcess3"/>
-    <dgm:cxn modelId="{2E647F02-6DBF-48FB-9AF9-91E4E0C86E71}" type="presOf" srcId="{9D0A3E8F-79EA-4741-B4AF-359BBF2AD54A}" destId="{CB005E4D-98D2-5E43-A79A-01D73FA5246C}" srcOrd="0" destOrd="0" presId="urn:microsoft.com/office/officeart/2005/8/layout/bProcess3"/>
-    <dgm:cxn modelId="{CA40E690-7BD6-4C10-8268-CBE1D71021C0}" type="presParOf" srcId="{379D3411-2CF2-1443-9DE7-1F3F74BE70B6}" destId="{71E5BCB2-3AB6-4C42-9B09-A87936C7F001}" srcOrd="0" destOrd="0" presId="urn:microsoft.com/office/officeart/2005/8/layout/bProcess3"/>
-    <dgm:cxn modelId="{D319351D-2033-4129-9010-25528E384DE3}" type="presParOf" srcId="{379D3411-2CF2-1443-9DE7-1F3F74BE70B6}" destId="{70788382-AA77-7C4C-A399-82382C8CD1E3}" srcOrd="1" destOrd="0" presId="urn:microsoft.com/office/officeart/2005/8/layout/bProcess3"/>
-    <dgm:cxn modelId="{B7C83540-58BF-4E2A-8A35-AFCDEB8720C6}" type="presParOf" srcId="{70788382-AA77-7C4C-A399-82382C8CD1E3}" destId="{EE2C3E7E-7411-F14A-B102-730D81D864D3}" srcOrd="0" destOrd="0" presId="urn:microsoft.com/office/officeart/2005/8/layout/bProcess3"/>
-    <dgm:cxn modelId="{A8BB6543-FBED-41AF-8D34-AE8A8E945354}" type="presParOf" srcId="{379D3411-2CF2-1443-9DE7-1F3F74BE70B6}" destId="{CB005E4D-98D2-5E43-A79A-01D73FA5246C}" srcOrd="2" destOrd="0" presId="urn:microsoft.com/office/officeart/2005/8/layout/bProcess3"/>
-    <dgm:cxn modelId="{382A3FFC-868F-4E13-80E1-09E65A151CC9}" type="presParOf" srcId="{379D3411-2CF2-1443-9DE7-1F3F74BE70B6}" destId="{1AB89A78-53AA-8046-940B-4774F5E8A3F4}" srcOrd="3" destOrd="0" presId="urn:microsoft.com/office/officeart/2005/8/layout/bProcess3"/>
-    <dgm:cxn modelId="{F151084D-48B7-4040-8284-EA21A44547C3}" type="presParOf" srcId="{1AB89A78-53AA-8046-940B-4774F5E8A3F4}" destId="{8845A127-0D85-A14A-94CB-F773727D4C9B}" srcOrd="0" destOrd="0" presId="urn:microsoft.com/office/officeart/2005/8/layout/bProcess3"/>
-    <dgm:cxn modelId="{245F10D8-AAB9-4755-9949-575351831AD5}" type="presParOf" srcId="{379D3411-2CF2-1443-9DE7-1F3F74BE70B6}" destId="{2B850CA7-3DA8-704B-9542-29A27C4E6E8A}" srcOrd="4" destOrd="0" presId="urn:microsoft.com/office/officeart/2005/8/layout/bProcess3"/>
-    <dgm:cxn modelId="{1BBDE195-2DA3-4659-A76C-B6BF4FFDB735}" type="presParOf" srcId="{379D3411-2CF2-1443-9DE7-1F3F74BE70B6}" destId="{11041959-BAD3-494D-A0CA-60D08024935F}" srcOrd="5" destOrd="0" presId="urn:microsoft.com/office/officeart/2005/8/layout/bProcess3"/>
-    <dgm:cxn modelId="{F4B26D4C-40E8-4F0D-BB2D-C925C57570F9}" type="presParOf" srcId="{11041959-BAD3-494D-A0CA-60D08024935F}" destId="{F515C25C-FBC4-0A42-9BD8-739DB491DE01}" srcOrd="0" destOrd="0" presId="urn:microsoft.com/office/officeart/2005/8/layout/bProcess3"/>
-    <dgm:cxn modelId="{FCCD8D34-3B97-4F3C-8445-3C37D165A817}" type="presParOf" srcId="{379D3411-2CF2-1443-9DE7-1F3F74BE70B6}" destId="{35CF6ACD-16BB-D44B-9967-A88BE4C856FA}" srcOrd="6" destOrd="0" presId="urn:microsoft.com/office/officeart/2005/8/layout/bProcess3"/>
-    <dgm:cxn modelId="{155D697E-CC46-464D-853A-5CF2BC11066B}" type="presParOf" srcId="{379D3411-2CF2-1443-9DE7-1F3F74BE70B6}" destId="{BE891453-7A81-9745-80FE-393D0BD9F682}" srcOrd="7" destOrd="0" presId="urn:microsoft.com/office/officeart/2005/8/layout/bProcess3"/>
-    <dgm:cxn modelId="{A064774E-95CC-4021-9B35-3EC16B8330A9}" type="presParOf" srcId="{BE891453-7A81-9745-80FE-393D0BD9F682}" destId="{0D4A6B71-9678-E74B-A4F4-3D04D7F96F18}" srcOrd="0" destOrd="0" presId="urn:microsoft.com/office/officeart/2005/8/layout/bProcess3"/>
-    <dgm:cxn modelId="{B8DA9DBC-F6A4-4471-BB52-F3E4B13ED20A}" type="presParOf" srcId="{379D3411-2CF2-1443-9DE7-1F3F74BE70B6}" destId="{5054442F-68CC-BA4D-A78B-D10165C93B35}" srcOrd="8" destOrd="0" presId="urn:microsoft.com/office/officeart/2005/8/layout/bProcess3"/>
-    <dgm:cxn modelId="{AC06F593-9892-49ED-90EA-04CC8DE4B671}" type="presParOf" srcId="{379D3411-2CF2-1443-9DE7-1F3F74BE70B6}" destId="{70A625A3-B04D-314A-9454-BA7560E71142}" srcOrd="9" destOrd="0" presId="urn:microsoft.com/office/officeart/2005/8/layout/bProcess3"/>
-    <dgm:cxn modelId="{9EC5F692-BB6C-4CE3-9D67-69031BD909DF}" type="presParOf" srcId="{70A625A3-B04D-314A-9454-BA7560E71142}" destId="{08B24028-0337-A54F-863C-D83DC536E50D}" srcOrd="0" destOrd="0" presId="urn:microsoft.com/office/officeart/2005/8/layout/bProcess3"/>
-    <dgm:cxn modelId="{A4FC0E4A-4A2E-42AA-9564-5374433CD48D}" type="presParOf" srcId="{379D3411-2CF2-1443-9DE7-1F3F74BE70B6}" destId="{CA2203B5-A4CA-2C4D-8577-50E3388F2246}" srcOrd="10" destOrd="0" presId="urn:microsoft.com/office/officeart/2005/8/layout/bProcess3"/>
+    <dgm:cxn modelId="{7A926D1B-872F-4DE4-A770-79AAB7B50C65}" type="presOf" srcId="{3D31D781-DE26-FC46-87C5-81D28438E988}" destId="{5054442F-68CC-BA4D-A78B-D10165C93B35}" srcOrd="0" destOrd="0" presId="urn:microsoft.com/office/officeart/2005/8/layout/bProcess3"/>
+    <dgm:cxn modelId="{E5F6DBBC-BB73-40E5-BBC4-9158BD8B6317}" type="presOf" srcId="{56563E73-53C5-C242-B5DD-534CCEB5A55B}" destId="{8845A127-0D85-A14A-94CB-F773727D4C9B}" srcOrd="1" destOrd="0" presId="urn:microsoft.com/office/officeart/2005/8/layout/bProcess3"/>
+    <dgm:cxn modelId="{642C9C8B-48CA-4743-B269-F22D6ECB37B7}" type="presOf" srcId="{7DBAA654-83A9-2749-9A11-3A2F0853292E}" destId="{379D3411-2CF2-1443-9DE7-1F3F74BE70B6}" srcOrd="0" destOrd="0" presId="urn:microsoft.com/office/officeart/2005/8/layout/bProcess3"/>
+    <dgm:cxn modelId="{1D4FBBB6-5C26-404D-B385-8701ADECFE7E}" type="presOf" srcId="{981B4EF9-7A3A-BE49-B6B6-0021D3615771}" destId="{CA2203B5-A4CA-2C4D-8577-50E3388F2246}" srcOrd="0" destOrd="0" presId="urn:microsoft.com/office/officeart/2005/8/layout/bProcess3"/>
+    <dgm:cxn modelId="{E14CE0A0-7A5B-4850-B5BE-1ADE520D46B5}" type="presOf" srcId="{3ABC577C-D926-6C40-8609-A47272EDC0E8}" destId="{35CF6ACD-16BB-D44B-9967-A88BE4C856FA}" srcOrd="0" destOrd="0" presId="urn:microsoft.com/office/officeart/2005/8/layout/bProcess3"/>
+    <dgm:cxn modelId="{B1D844C2-EE33-44A7-9962-168FA9B85AA7}" type="presOf" srcId="{51AF1449-732A-7245-8907-3B0B474E6716}" destId="{08B24028-0337-A54F-863C-D83DC536E50D}" srcOrd="1" destOrd="0" presId="urn:microsoft.com/office/officeart/2005/8/layout/bProcess3"/>
+    <dgm:cxn modelId="{747B0C8B-B16D-469A-B64B-35A1C45EA452}" type="presOf" srcId="{9D0A3E8F-79EA-4741-B4AF-359BBF2AD54A}" destId="{CB005E4D-98D2-5E43-A79A-01D73FA5246C}" srcOrd="0" destOrd="0" presId="urn:microsoft.com/office/officeart/2005/8/layout/bProcess3"/>
+    <dgm:cxn modelId="{A067DB53-8C6A-4E49-8D37-55C752531507}" type="presOf" srcId="{C900A651-3FCA-634D-8E96-FB8C693E1E8F}" destId="{71E5BCB2-3AB6-4C42-9B09-A87936C7F001}" srcOrd="0" destOrd="0" presId="urn:microsoft.com/office/officeart/2005/8/layout/bProcess3"/>
+    <dgm:cxn modelId="{AD92DC92-EBC3-4CC8-88B3-26C74FF936D5}" type="presOf" srcId="{E1700588-AA9B-9044-98E5-A52BC9E980D8}" destId="{BE891453-7A81-9745-80FE-393D0BD9F682}" srcOrd="0" destOrd="0" presId="urn:microsoft.com/office/officeart/2005/8/layout/bProcess3"/>
+    <dgm:cxn modelId="{F216AB6E-09F9-4B0D-BE8A-40C26B7CD88E}" type="presOf" srcId="{6FF581C4-5EE0-6547-8B0A-4DD4E49DF7D5}" destId="{70788382-AA77-7C4C-A399-82382C8CD1E3}" srcOrd="0" destOrd="0" presId="urn:microsoft.com/office/officeart/2005/8/layout/bProcess3"/>
+    <dgm:cxn modelId="{A851833E-7FB8-44D9-B8DD-B50A5B8E8DDA}" type="presOf" srcId="{03689D08-8F94-B240-B093-204B4D1B1996}" destId="{F515C25C-FBC4-0A42-9BD8-739DB491DE01}" srcOrd="1" destOrd="0" presId="urn:microsoft.com/office/officeart/2005/8/layout/bProcess3"/>
+    <dgm:cxn modelId="{3891DAFD-2F82-46A4-9DA9-682409634E72}" type="presOf" srcId="{E1700588-AA9B-9044-98E5-A52BC9E980D8}" destId="{0D4A6B71-9678-E74B-A4F4-3D04D7F96F18}" srcOrd="1" destOrd="0" presId="urn:microsoft.com/office/officeart/2005/8/layout/bProcess3"/>
+    <dgm:cxn modelId="{6174292C-60F7-4CCA-9399-A2C08788B667}" type="presOf" srcId="{6FF581C4-5EE0-6547-8B0A-4DD4E49DF7D5}" destId="{EE2C3E7E-7411-F14A-B102-730D81D864D3}" srcOrd="1" destOrd="0" presId="urn:microsoft.com/office/officeart/2005/8/layout/bProcess3"/>
+    <dgm:cxn modelId="{5D652C1B-81C0-4090-A173-9123B0A6B298}" type="presParOf" srcId="{379D3411-2CF2-1443-9DE7-1F3F74BE70B6}" destId="{71E5BCB2-3AB6-4C42-9B09-A87936C7F001}" srcOrd="0" destOrd="0" presId="urn:microsoft.com/office/officeart/2005/8/layout/bProcess3"/>
+    <dgm:cxn modelId="{400EC673-E00B-4D11-AA93-80089D0A110E}" type="presParOf" srcId="{379D3411-2CF2-1443-9DE7-1F3F74BE70B6}" destId="{70788382-AA77-7C4C-A399-82382C8CD1E3}" srcOrd="1" destOrd="0" presId="urn:microsoft.com/office/officeart/2005/8/layout/bProcess3"/>
+    <dgm:cxn modelId="{7DF7AB33-4036-452A-9E70-9A9D43DF00F0}" type="presParOf" srcId="{70788382-AA77-7C4C-A399-82382C8CD1E3}" destId="{EE2C3E7E-7411-F14A-B102-730D81D864D3}" srcOrd="0" destOrd="0" presId="urn:microsoft.com/office/officeart/2005/8/layout/bProcess3"/>
+    <dgm:cxn modelId="{E0429F62-805D-4040-A499-7E0028AF3EE7}" type="presParOf" srcId="{379D3411-2CF2-1443-9DE7-1F3F74BE70B6}" destId="{CB005E4D-98D2-5E43-A79A-01D73FA5246C}" srcOrd="2" destOrd="0" presId="urn:microsoft.com/office/officeart/2005/8/layout/bProcess3"/>
+    <dgm:cxn modelId="{60A0C2C1-0BC2-490E-94C8-A7F526A3EBA6}" type="presParOf" srcId="{379D3411-2CF2-1443-9DE7-1F3F74BE70B6}" destId="{1AB89A78-53AA-8046-940B-4774F5E8A3F4}" srcOrd="3" destOrd="0" presId="urn:microsoft.com/office/officeart/2005/8/layout/bProcess3"/>
+    <dgm:cxn modelId="{D07128F7-134F-49AB-9BCE-343FA56C4877}" type="presParOf" srcId="{1AB89A78-53AA-8046-940B-4774F5E8A3F4}" destId="{8845A127-0D85-A14A-94CB-F773727D4C9B}" srcOrd="0" destOrd="0" presId="urn:microsoft.com/office/officeart/2005/8/layout/bProcess3"/>
+    <dgm:cxn modelId="{1D6F5734-6081-4990-AE02-5CDF6F170DAC}" type="presParOf" srcId="{379D3411-2CF2-1443-9DE7-1F3F74BE70B6}" destId="{2B850CA7-3DA8-704B-9542-29A27C4E6E8A}" srcOrd="4" destOrd="0" presId="urn:microsoft.com/office/officeart/2005/8/layout/bProcess3"/>
+    <dgm:cxn modelId="{E5119EE2-78AD-40E2-8E65-614BBB68660C}" type="presParOf" srcId="{379D3411-2CF2-1443-9DE7-1F3F74BE70B6}" destId="{11041959-BAD3-494D-A0CA-60D08024935F}" srcOrd="5" destOrd="0" presId="urn:microsoft.com/office/officeart/2005/8/layout/bProcess3"/>
+    <dgm:cxn modelId="{4B5757B7-7D3D-4469-BA0E-DA330DE509DC}" type="presParOf" srcId="{11041959-BAD3-494D-A0CA-60D08024935F}" destId="{F515C25C-FBC4-0A42-9BD8-739DB491DE01}" srcOrd="0" destOrd="0" presId="urn:microsoft.com/office/officeart/2005/8/layout/bProcess3"/>
+    <dgm:cxn modelId="{21CD71F6-5AF7-44A0-B3E2-B56A112933FB}" type="presParOf" srcId="{379D3411-2CF2-1443-9DE7-1F3F74BE70B6}" destId="{35CF6ACD-16BB-D44B-9967-A88BE4C856FA}" srcOrd="6" destOrd="0" presId="urn:microsoft.com/office/officeart/2005/8/layout/bProcess3"/>
+    <dgm:cxn modelId="{C9F3C30D-2367-409E-AB67-5E56F2088DCC}" type="presParOf" srcId="{379D3411-2CF2-1443-9DE7-1F3F74BE70B6}" destId="{BE891453-7A81-9745-80FE-393D0BD9F682}" srcOrd="7" destOrd="0" presId="urn:microsoft.com/office/officeart/2005/8/layout/bProcess3"/>
+    <dgm:cxn modelId="{86221282-9F02-443E-8E41-FADE9EB6A424}" type="presParOf" srcId="{BE891453-7A81-9745-80FE-393D0BD9F682}" destId="{0D4A6B71-9678-E74B-A4F4-3D04D7F96F18}" srcOrd="0" destOrd="0" presId="urn:microsoft.com/office/officeart/2005/8/layout/bProcess3"/>
+    <dgm:cxn modelId="{1BB55047-D75D-4F1A-AB9E-F720BD004098}" type="presParOf" srcId="{379D3411-2CF2-1443-9DE7-1F3F74BE70B6}" destId="{5054442F-68CC-BA4D-A78B-D10165C93B35}" srcOrd="8" destOrd="0" presId="urn:microsoft.com/office/officeart/2005/8/layout/bProcess3"/>
+    <dgm:cxn modelId="{B840CF5E-D418-484F-B697-374DEFCFCAEC}" type="presParOf" srcId="{379D3411-2CF2-1443-9DE7-1F3F74BE70B6}" destId="{70A625A3-B04D-314A-9454-BA7560E71142}" srcOrd="9" destOrd="0" presId="urn:microsoft.com/office/officeart/2005/8/layout/bProcess3"/>
+    <dgm:cxn modelId="{3DF42DBF-3965-43D8-80EE-CFADD696A068}" type="presParOf" srcId="{70A625A3-B04D-314A-9454-BA7560E71142}" destId="{08B24028-0337-A54F-863C-D83DC536E50D}" srcOrd="0" destOrd="0" presId="urn:microsoft.com/office/officeart/2005/8/layout/bProcess3"/>
+    <dgm:cxn modelId="{C8253432-4605-41E0-9E50-7F5B9C2C8099}" type="presParOf" srcId="{379D3411-2CF2-1443-9DE7-1F3F74BE70B6}" destId="{CA2203B5-A4CA-2C4D-8577-50E3388F2246}" srcOrd="10" destOrd="0" presId="urn:microsoft.com/office/officeart/2005/8/layout/bProcess3"/>
   </dgm:cxnLst>
   <dgm:bg/>
   <dgm:whole>
@@ -42795,11 +42904,9 @@
           <a:avLst/>
         </a:prstGeom>
         <a:solidFill>
-          <a:schemeClr val="accent1">
-            <a:hueOff val="0"/>
-            <a:satOff val="0"/>
-            <a:lumOff val="0"/>
-            <a:alphaOff val="0"/>
+          <a:schemeClr val="accent4">
+            <a:lumMod val="60000"/>
+            <a:lumOff val="40000"/>
           </a:schemeClr>
         </a:solidFill>
         <a:ln>
@@ -45251,7 +45358,7 @@
 </file>
 
 <file path=customXml/itemProps1.xml><?xml version="1.0" encoding="utf-8"?>
-<ds:datastoreItem xmlns:ds="http://schemas.openxmlformats.org/officeDocument/2006/customXml" ds:itemID="{5F333733-79CD-4BA6-A7D0-91DBA08AEFFE}">
+<ds:datastoreItem xmlns:ds="http://schemas.openxmlformats.org/officeDocument/2006/customXml" ds:itemID="{54FE0E02-7F93-4F1B-8CF6-6AC2B4AD05A4}">
   <ds:schemaRefs>
     <ds:schemaRef ds:uri="http://schemas.openxmlformats.org/officeDocument/2006/bibliography"/>
   </ds:schemaRefs>

</xml_diff>